<commit_message>
Add redacted LDCE template
</commit_message>
<xml_diff>
--- a/examples/Test.docx
+++ b/examples/Test.docx
@@ -5,24 +5,52 @@
     <w:p>
       <w:pPr>
         <w:pStyle w:val="Heading1"/>
-      </w:pPr>
-      <w:r>
+        <w:spacing w:after="120"/>
+        <w:jc w:val="left"/>
+      </w:pPr>
+      <w:r>
+        <w:rPr>
+          <w:b/>
+          <w:bCs/>
+          <w:color w:val="000000"/>
+          <w:sz w:val="54"/>
+          <w:szCs w:val="54"/>
+          <w:rFonts w:ascii="Arial" w:cs="Arial" w:eastAsia="Arial" w:hAnsi="Arial"/>
+        </w:rPr>
         <w:t xml:space="preserve">A Test</w:t>
       </w:r>
     </w:p>
     <w:p>
       <w:pPr>
         <w:pStyle w:val="Heading2"/>
-      </w:pPr>
-      <w:r>
+        <w:spacing w:before="240" w:after="120"/>
+        <w:jc w:val="left"/>
+      </w:pPr>
+      <w:r>
+        <w:rPr>
+          <w:color w:val="000000"/>
+          <w:sz w:val="32"/>
+          <w:szCs w:val="32"/>
+          <w:rFonts w:ascii="Arial" w:cs="Arial" w:eastAsia="Arial" w:hAnsi="Arial"/>
+        </w:rPr>
         <w:t xml:space="preserve">This is a test document</w:t>
       </w:r>
     </w:p>
     <w:p>
       <w:pPr>
         <w:pStyle w:val="Heading2"/>
-      </w:pPr>
-      <w:r>
+        <w:spacing w:before="480" w:after="240"/>
+        <w:jc w:val="left"/>
+      </w:pPr>
+      <w:r>
+        <w:rPr>
+          <w:b/>
+          <w:bCs/>
+          <w:color w:val="000000"/>
+          <w:sz w:val="32"/>
+          <w:szCs w:val="32"/>
+          <w:rFonts w:ascii="Arial" w:cs="Arial" w:eastAsia="Arial" w:hAnsi="Arial"/>
+        </w:rPr>
         <w:t xml:space="preserve">Test Doc Info</w:t>
       </w:r>
     </w:p>
@@ -37,12 +65,6 @@
           <w:insideH w:val="single" w:color="auto" w:sz="4"/>
           <w:insideV w:val="single" w:color="auto" w:sz="4"/>
         </w:tblBorders>
-        <w:tblCellMar>
-          <w:top w:type="pct" w:w="1%"/>
-          <w:left w:type="pct" w:w="1%"/>
-          <w:bottom w:type="pct" w:w="1%"/>
-          <w:right w:type="pct" w:w="1%"/>
-        </w:tblCellMar>
       </w:tblPr>
       <w:tblGrid>
         <w:gridCol w:w="100"/>
@@ -51,6 +73,9 @@
       <w:tr>
         <w:tc>
           <w:p>
+            <w:pPr>
+              <w:pStyle w:val="styled"/>
+            </w:pPr>
             <w:r>
               <w:t xml:space="preserve">Did it work as expected?</w:t>
             </w:r>
@@ -58,6 +83,9 @@
         </w:tc>
         <w:tc>
           <w:p>
+            <w:pPr>
+              <w:pStyle w:val="styled"/>
+            </w:pPr>
             <w:r>
               <w:t xml:space="preserve">Yes/No</w:t>
             </w:r>
@@ -67,6 +95,9 @@
       <w:tr>
         <w:tc>
           <w:p>
+            <w:pPr>
+              <w:pStyle w:val="styled"/>
+            </w:pPr>
             <w:r>
               <w:t xml:space="preserve">Are you sure</w:t>
             </w:r>
@@ -74,6 +105,9 @@
         </w:tc>
         <w:tc>
           <w:p>
+            <w:pPr>
+              <w:pStyle w:val="styled"/>
+            </w:pPr>
             <w:r>
               <w:t xml:space="preserve">Yes/No</w:t>
             </w:r>
@@ -84,8 +118,18 @@
     <w:p>
       <w:pPr>
         <w:pStyle w:val="Heading2"/>
-      </w:pPr>
-      <w:r>
+        <w:spacing w:before="480" w:after="240"/>
+        <w:jc w:val="left"/>
+      </w:pPr>
+      <w:r>
+        <w:rPr>
+          <w:b/>
+          <w:bCs/>
+          <w:color w:val="000000"/>
+          <w:sz w:val="32"/>
+          <w:szCs w:val="32"/>
+          <w:rFonts w:ascii="Arial" w:cs="Arial" w:eastAsia="Arial" w:hAnsi="Arial"/>
+        </w:rPr>
         <w:t xml:space="preserve">Another Section</w:t>
       </w:r>
     </w:p>
@@ -100,12 +144,6 @@
           <w:insideH w:val="single" w:color="auto" w:sz="4"/>
           <w:insideV w:val="single" w:color="auto" w:sz="4"/>
         </w:tblBorders>
-        <w:tblCellMar>
-          <w:top w:type="pct" w:w="1%"/>
-          <w:left w:type="pct" w:w="1%"/>
-          <w:bottom w:type="pct" w:w="1%"/>
-          <w:right w:type="pct" w:w="1%"/>
-        </w:tblCellMar>
       </w:tblPr>
       <w:tblGrid>
         <w:gridCol w:w="100"/>
@@ -114,6 +152,9 @@
       <w:tr>
         <w:tc>
           <w:p>
+            <w:pPr>
+              <w:pStyle w:val="styled"/>
+            </w:pPr>
             <w:r>
               <w:t xml:space="preserve">Can it handle multiple sections?</w:t>
             </w:r>
@@ -121,6 +162,9 @@
         </w:tc>
         <w:tc>
           <w:p>
+            <w:pPr>
+              <w:pStyle w:val="styled"/>
+            </w:pPr>
             <w:r>
               <w:t xml:space="preserve">Yes/No</w:t>
             </w:r>
@@ -295,17 +339,10 @@
     <w:basedOn w:val="Normal"/>
     <w:next w:val="Normal"/>
     <w:qFormat/>
-    <w:pPr>
-      <w:spacing w:after="120"/>
-      <w:jc w:val="center"/>
-    </w:pPr>
-    <w:rPr>
-      <w:b/>
-      <w:bCs/>
-      <w:color w:val="000000"/>
-      <w:sz w:val="28"/>
-      <w:szCs w:val="28"/>
-      <w:rFonts w:ascii="Arial" w:cs="Arial" w:eastAsia="Arial" w:hAnsi="Arial"/>
+    <w:rPr>
+      <w:color w:val="2E74B5"/>
+      <w:sz w:val="32"/>
+      <w:szCs w:val="32"/>
     </w:rPr>
   </w:style>
   <w:style w:type="paragraph" w:styleId="Heading2">
@@ -313,33 +350,21 @@
     <w:basedOn w:val="Normal"/>
     <w:next w:val="Normal"/>
     <w:qFormat/>
-    <w:pPr>
-      <w:spacing w:before="240" w:after="120"/>
-    </w:pPr>
-    <w:rPr>
-      <w:b/>
-      <w:bCs/>
-      <w:color w:val="000000"/>
+    <w:rPr>
+      <w:color w:val="2E74B5"/>
+      <w:sz w:val="26"/>
+      <w:szCs w:val="26"/>
+    </w:rPr>
+  </w:style>
+  <w:style w:type="paragraph" w:styleId="Heading3">
+    <w:name w:val="Heading 3"/>
+    <w:basedOn w:val="Normal"/>
+    <w:next w:val="Normal"/>
+    <w:qFormat/>
+    <w:rPr>
+      <w:color w:val="1F4D78"/>
       <w:sz w:val="24"/>
       <w:szCs w:val="24"/>
-      <w:rFonts w:ascii="Arial" w:cs="Arial" w:eastAsia="Arial" w:hAnsi="Arial"/>
-    </w:rPr>
-  </w:style>
-  <w:style w:type="paragraph" w:styleId="Heading3">
-    <w:name w:val="Heading 3"/>
-    <w:basedOn w:val="Normal"/>
-    <w:next w:val="Normal"/>
-    <w:qFormat/>
-    <w:pPr>
-      <w:spacing w:before="240" w:after="120"/>
-    </w:pPr>
-    <w:rPr>
-      <w:b/>
-      <w:bCs/>
-      <w:color w:val="000000"/>
-      <w:sz w:val="22"/>
-      <w:szCs w:val="22"/>
-      <w:rFonts w:ascii="Arial" w:cs="Arial" w:eastAsia="Arial" w:hAnsi="Arial"/>
     </w:rPr>
   </w:style>
   <w:style w:type="paragraph" w:styleId="Heading4">
@@ -433,5 +458,24 @@
       <w:szCs w:val="20"/>
     </w:rPr>
   </w:style>
+  <w:style w:type="paragraph" w:styleId="styled">
+    <w:name w:val="Styled"/>
+    <w:basedOn w:val="Text"/>
+    <w:next w:val="Text"/>
+    <w:qFormat/>
+    <w:pPr>
+      <w:spacing w:before="120" w:after="120"/>
+    </w:pPr>
+    <w:rPr>
+      <w:b w:val="false"/>
+      <w:bCs w:val="false"/>
+      <w:i w:val="false"/>
+      <w:iCs w:val="false"/>
+      <w:color w:val="000000"/>
+      <w:sz w:val="28"/>
+      <w:szCs w:val="28"/>
+      <w:rFonts w:ascii="Arial" w:cs="Arial" w:eastAsia="Arial" w:hAnsi="Arial"/>
+    </w:rPr>
+  </w:style>
 </w:styles>
 </file>
</xml_diff>